<commit_message>
:sparkles: fix typos in report
</commit_message>
<xml_diff>
--- a/Programming/2 sem/Поленов ЛР 5 Прогораммирование отчёт.docx
+++ b/Programming/2 sem/Поленов ЛР 5 Прогораммирование отчёт.docx
@@ -333,13 +333,31 @@
           <w:szCs w:val="28"/>
         </w:rPr>
       </w:pPr>
+      <w:proofErr w:type="spellStart"/>
       <w:r>
         <w:rPr>
           <w:rFonts w:ascii="Times New Roman" w:hAnsi="Times New Roman" w:cs="Times New Roman"/>
           <w:sz w:val="28"/>
           <w:szCs w:val="28"/>
         </w:rPr>
-        <w:t>Письма Алексей Евгеньевич</w:t>
+        <w:t>Письма</w:t>
+      </w:r>
+      <w:r>
+        <w:rPr>
+          <w:rFonts w:ascii="Times New Roman" w:hAnsi="Times New Roman" w:cs="Times New Roman"/>
+          <w:sz w:val="28"/>
+          <w:szCs w:val="28"/>
+        </w:rPr>
+        <w:t>к</w:t>
+      </w:r>
+      <w:proofErr w:type="spellEnd"/>
+      <w:r>
+        <w:rPr>
+          <w:rFonts w:ascii="Times New Roman" w:hAnsi="Times New Roman" w:cs="Times New Roman"/>
+          <w:sz w:val="28"/>
+          <w:szCs w:val="28"/>
+        </w:rPr>
+        <w:t xml:space="preserve"> Алексей Евгеньевич</w:t>
       </w:r>
     </w:p>
     <w:p/>
@@ -398,8 +416,7 @@
             <w:rPr>
               <w:rFonts w:eastAsiaTheme="minorEastAsia"/>
               <w:noProof/>
-              <w:sz w:val="36"/>
-              <w:szCs w:val="36"/>
+              <w:sz w:val="40"/>
               <w:lang w:eastAsia="ru-RU"/>
             </w:rPr>
           </w:pPr>
@@ -424,14 +441,13 @@
             </w:rPr>
             <w:fldChar w:fldCharType="separate"/>
           </w:r>
-          <w:hyperlink w:anchor="_Toc153272224" w:history="1">
+          <w:hyperlink w:anchor="_Toc160557781" w:history="1">
             <w:r>
               <w:rPr>
                 <w:rStyle w:val="ac"/>
                 <w:rFonts w:ascii="Cambria" w:hAnsi="Cambria" w:cs="Cambria"/>
                 <w:noProof/>
-                <w:sz w:val="36"/>
-                <w:szCs w:val="36"/>
+                <w:sz w:val="40"/>
               </w:rPr>
               <w:t>Задание</w:t>
             </w:r>
@@ -439,8 +455,7 @@
               <w:rPr>
                 <w:noProof/>
                 <w:webHidden/>
-                <w:sz w:val="36"/>
-                <w:szCs w:val="36"/>
+                <w:sz w:val="40"/>
               </w:rPr>
               <w:tab/>
             </w:r>
@@ -448,8 +463,7 @@
               <w:rPr>
                 <w:noProof/>
                 <w:webHidden/>
-                <w:sz w:val="36"/>
-                <w:szCs w:val="36"/>
+                <w:sz w:val="40"/>
               </w:rPr>
               <w:fldChar w:fldCharType="begin"/>
             </w:r>
@@ -457,25 +471,22 @@
               <w:rPr>
                 <w:noProof/>
                 <w:webHidden/>
-                <w:sz w:val="36"/>
-                <w:szCs w:val="36"/>
+                <w:sz w:val="40"/>
               </w:rPr>
-              <w:instrText xml:space="preserve"> PAGEREF _Toc153272224 \h </w:instrText>
+              <w:instrText xml:space="preserve"> PAGEREF _Toc160557781 \h </w:instrText>
             </w:r>
             <w:r>
               <w:rPr>
                 <w:noProof/>
                 <w:webHidden/>
-                <w:sz w:val="36"/>
-                <w:szCs w:val="36"/>
+                <w:sz w:val="40"/>
               </w:rPr>
             </w:r>
             <w:r>
               <w:rPr>
                 <w:noProof/>
                 <w:webHidden/>
-                <w:sz w:val="36"/>
-                <w:szCs w:val="36"/>
+                <w:sz w:val="40"/>
               </w:rPr>
               <w:fldChar w:fldCharType="separate"/>
             </w:r>
@@ -483,8 +494,7 @@
               <w:rPr>
                 <w:noProof/>
                 <w:webHidden/>
-                <w:sz w:val="36"/>
-                <w:szCs w:val="36"/>
+                <w:sz w:val="40"/>
               </w:rPr>
               <w:t>3</w:t>
             </w:r>
@@ -492,8 +502,7 @@
               <w:rPr>
                 <w:noProof/>
                 <w:webHidden/>
-                <w:sz w:val="36"/>
-                <w:szCs w:val="36"/>
+                <w:sz w:val="40"/>
               </w:rPr>
               <w:fldChar w:fldCharType="end"/>
             </w:r>
@@ -508,19 +517,17 @@
             <w:rPr>
               <w:rFonts w:eastAsiaTheme="minorEastAsia"/>
               <w:noProof/>
-              <w:sz w:val="36"/>
-              <w:szCs w:val="36"/>
+              <w:sz w:val="40"/>
               <w:lang w:eastAsia="ru-RU"/>
             </w:rPr>
           </w:pPr>
-          <w:hyperlink w:anchor="_Toc153272225" w:history="1">
+          <w:hyperlink w:anchor="_Toc160557782" w:history="1">
             <w:r>
               <w:rPr>
                 <w:rStyle w:val="ac"/>
                 <w:rFonts w:ascii="Cambria" w:hAnsi="Cambria" w:cs="Cambria"/>
                 <w:noProof/>
-                <w:sz w:val="36"/>
-                <w:szCs w:val="36"/>
+                <w:sz w:val="40"/>
               </w:rPr>
               <w:t>Исходный код программы</w:t>
             </w:r>
@@ -528,8 +535,7 @@
               <w:rPr>
                 <w:noProof/>
                 <w:webHidden/>
-                <w:sz w:val="36"/>
-                <w:szCs w:val="36"/>
+                <w:sz w:val="40"/>
               </w:rPr>
               <w:tab/>
             </w:r>
@@ -537,8 +543,7 @@
               <w:rPr>
                 <w:noProof/>
                 <w:webHidden/>
-                <w:sz w:val="36"/>
-                <w:szCs w:val="36"/>
+                <w:sz w:val="40"/>
               </w:rPr>
               <w:fldChar w:fldCharType="begin"/>
             </w:r>
@@ -546,25 +551,22 @@
               <w:rPr>
                 <w:noProof/>
                 <w:webHidden/>
-                <w:sz w:val="36"/>
-                <w:szCs w:val="36"/>
+                <w:sz w:val="40"/>
               </w:rPr>
-              <w:instrText xml:space="preserve"> PAGEREF _Toc153272225 \h </w:instrText>
+              <w:instrText xml:space="preserve"> PAGEREF _Toc160557782 \h </w:instrText>
             </w:r>
             <w:r>
               <w:rPr>
                 <w:noProof/>
                 <w:webHidden/>
-                <w:sz w:val="36"/>
-                <w:szCs w:val="36"/>
+                <w:sz w:val="40"/>
               </w:rPr>
             </w:r>
             <w:r>
               <w:rPr>
                 <w:noProof/>
                 <w:webHidden/>
-                <w:sz w:val="36"/>
-                <w:szCs w:val="36"/>
+                <w:sz w:val="40"/>
               </w:rPr>
               <w:fldChar w:fldCharType="separate"/>
             </w:r>
@@ -572,17 +574,15 @@
               <w:rPr>
                 <w:noProof/>
                 <w:webHidden/>
-                <w:sz w:val="36"/>
-                <w:szCs w:val="36"/>
+                <w:sz w:val="40"/>
               </w:rPr>
-              <w:t>3</w:t>
+              <w:t>4</w:t>
             </w:r>
             <w:r>
               <w:rPr>
                 <w:noProof/>
                 <w:webHidden/>
-                <w:sz w:val="36"/>
-                <w:szCs w:val="36"/>
+                <w:sz w:val="40"/>
               </w:rPr>
               <w:fldChar w:fldCharType="end"/>
             </w:r>
@@ -597,19 +597,17 @@
             <w:rPr>
               <w:rFonts w:eastAsiaTheme="minorEastAsia"/>
               <w:noProof/>
-              <w:sz w:val="36"/>
-              <w:szCs w:val="36"/>
+              <w:sz w:val="40"/>
               <w:lang w:eastAsia="ru-RU"/>
             </w:rPr>
           </w:pPr>
-          <w:hyperlink w:anchor="_Toc153272226" w:history="1">
+          <w:hyperlink w:anchor="_Toc160557783" w:history="1">
             <w:r>
               <w:rPr>
                 <w:rStyle w:val="ac"/>
                 <w:rFonts w:ascii="Cambria" w:hAnsi="Cambria" w:cs="Cambria"/>
                 <w:noProof/>
-                <w:sz w:val="36"/>
-                <w:szCs w:val="36"/>
+                <w:sz w:val="40"/>
               </w:rPr>
               <w:t>UML диаграмма реализованной объектной модели</w:t>
             </w:r>
@@ -617,8 +615,7 @@
               <w:rPr>
                 <w:noProof/>
                 <w:webHidden/>
-                <w:sz w:val="36"/>
-                <w:szCs w:val="36"/>
+                <w:sz w:val="40"/>
               </w:rPr>
               <w:tab/>
             </w:r>
@@ -626,8 +623,7 @@
               <w:rPr>
                 <w:noProof/>
                 <w:webHidden/>
-                <w:sz w:val="36"/>
-                <w:szCs w:val="36"/>
+                <w:sz w:val="40"/>
               </w:rPr>
               <w:fldChar w:fldCharType="begin"/>
             </w:r>
@@ -635,25 +631,22 @@
               <w:rPr>
                 <w:noProof/>
                 <w:webHidden/>
-                <w:sz w:val="36"/>
-                <w:szCs w:val="36"/>
+                <w:sz w:val="40"/>
               </w:rPr>
-              <w:instrText xml:space="preserve"> PAGEREF _Toc153272226 \h </w:instrText>
+              <w:instrText xml:space="preserve"> PAGEREF _Toc160557783 \h </w:instrText>
             </w:r>
             <w:r>
               <w:rPr>
                 <w:noProof/>
                 <w:webHidden/>
-                <w:sz w:val="36"/>
-                <w:szCs w:val="36"/>
+                <w:sz w:val="40"/>
               </w:rPr>
             </w:r>
             <w:r>
               <w:rPr>
                 <w:noProof/>
                 <w:webHidden/>
-                <w:sz w:val="36"/>
-                <w:szCs w:val="36"/>
+                <w:sz w:val="40"/>
               </w:rPr>
               <w:fldChar w:fldCharType="separate"/>
             </w:r>
@@ -661,17 +654,15 @@
               <w:rPr>
                 <w:noProof/>
                 <w:webHidden/>
-                <w:sz w:val="36"/>
-                <w:szCs w:val="36"/>
+                <w:sz w:val="40"/>
               </w:rPr>
-              <w:t>3</w:t>
+              <w:t>4</w:t>
             </w:r>
             <w:r>
               <w:rPr>
                 <w:noProof/>
                 <w:webHidden/>
-                <w:sz w:val="36"/>
-                <w:szCs w:val="36"/>
+                <w:sz w:val="40"/>
               </w:rPr>
               <w:fldChar w:fldCharType="end"/>
             </w:r>
@@ -686,28 +677,24 @@
             <w:rPr>
               <w:rFonts w:eastAsiaTheme="minorEastAsia"/>
               <w:noProof/>
-              <w:sz w:val="36"/>
-              <w:szCs w:val="36"/>
               <w:lang w:eastAsia="ru-RU"/>
             </w:rPr>
           </w:pPr>
-          <w:hyperlink w:anchor="_Toc153272227" w:history="1">
+          <w:hyperlink w:anchor="_Toc160557784" w:history="1">
             <w:r>
               <w:rPr>
                 <w:rStyle w:val="ac"/>
                 <w:rFonts w:ascii="Cambria" w:hAnsi="Cambria" w:cs="Cambria"/>
                 <w:noProof/>
-                <w:sz w:val="36"/>
-                <w:szCs w:val="36"/>
+                <w:sz w:val="40"/>
               </w:rPr>
-              <w:t>Результат работы программы</w:t>
+              <w:t>Выводы</w:t>
             </w:r>
             <w:r>
               <w:rPr>
                 <w:noProof/>
                 <w:webHidden/>
-                <w:sz w:val="36"/>
-                <w:szCs w:val="36"/>
+                <w:sz w:val="40"/>
               </w:rPr>
               <w:tab/>
             </w:r>
@@ -715,8 +702,7 @@
               <w:rPr>
                 <w:noProof/>
                 <w:webHidden/>
-                <w:sz w:val="36"/>
-                <w:szCs w:val="36"/>
+                <w:sz w:val="40"/>
               </w:rPr>
               <w:fldChar w:fldCharType="begin"/>
             </w:r>
@@ -724,25 +710,22 @@
               <w:rPr>
                 <w:noProof/>
                 <w:webHidden/>
-                <w:sz w:val="36"/>
-                <w:szCs w:val="36"/>
+                <w:sz w:val="40"/>
               </w:rPr>
-              <w:instrText xml:space="preserve"> PAGEREF _Toc153272227 \h </w:instrText>
+              <w:instrText xml:space="preserve"> PAGEREF _Toc160557784 \h </w:instrText>
             </w:r>
             <w:r>
               <w:rPr>
                 <w:noProof/>
                 <w:webHidden/>
-                <w:sz w:val="36"/>
-                <w:szCs w:val="36"/>
+                <w:sz w:val="40"/>
               </w:rPr>
             </w:r>
             <w:r>
               <w:rPr>
                 <w:noProof/>
                 <w:webHidden/>
-                <w:sz w:val="36"/>
-                <w:szCs w:val="36"/>
+                <w:sz w:val="40"/>
               </w:rPr>
               <w:fldChar w:fldCharType="separate"/>
             </w:r>
@@ -750,8 +733,7 @@
               <w:rPr>
                 <w:noProof/>
                 <w:webHidden/>
-                <w:sz w:val="36"/>
-                <w:szCs w:val="36"/>
+                <w:sz w:val="40"/>
               </w:rPr>
               <w:t>4</w:t>
             </w:r>
@@ -759,97 +741,7 @@
               <w:rPr>
                 <w:noProof/>
                 <w:webHidden/>
-                <w:sz w:val="36"/>
-                <w:szCs w:val="36"/>
-              </w:rPr>
-              <w:fldChar w:fldCharType="end"/>
-            </w:r>
-          </w:hyperlink>
-        </w:p>
-        <w:p>
-          <w:pPr>
-            <w:pStyle w:val="11"/>
-            <w:tabs>
-              <w:tab w:val="right" w:leader="dot" w:pos="9345"/>
-            </w:tabs>
-            <w:rPr>
-              <w:rFonts w:eastAsiaTheme="minorEastAsia"/>
-              <w:noProof/>
-              <w:sz w:val="36"/>
-              <w:szCs w:val="36"/>
-              <w:lang w:eastAsia="ru-RU"/>
-            </w:rPr>
-          </w:pPr>
-          <w:hyperlink w:anchor="_Toc153272228" w:history="1">
-            <w:r>
-              <w:rPr>
-                <w:rStyle w:val="ac"/>
-                <w:rFonts w:ascii="Cambria" w:hAnsi="Cambria" w:cs="Cambria"/>
-                <w:noProof/>
-                <w:sz w:val="36"/>
-                <w:szCs w:val="36"/>
-              </w:rPr>
-              <w:t>Выводы</w:t>
-            </w:r>
-            <w:r>
-              <w:rPr>
-                <w:noProof/>
-                <w:webHidden/>
-                <w:sz w:val="36"/>
-                <w:szCs w:val="36"/>
-              </w:rPr>
-              <w:tab/>
-            </w:r>
-            <w:r>
-              <w:rPr>
-                <w:noProof/>
-                <w:webHidden/>
-                <w:sz w:val="36"/>
-                <w:szCs w:val="36"/>
-              </w:rPr>
-              <w:fldChar w:fldCharType="begin"/>
-            </w:r>
-            <w:r>
-              <w:rPr>
-                <w:noProof/>
-                <w:webHidden/>
-                <w:sz w:val="36"/>
-                <w:szCs w:val="36"/>
-              </w:rPr>
-              <w:instrText xml:space="preserve"> PAGEREF _Toc153272228 \h </w:instrText>
-            </w:r>
-            <w:r>
-              <w:rPr>
-                <w:noProof/>
-                <w:webHidden/>
-                <w:sz w:val="36"/>
-                <w:szCs w:val="36"/>
-              </w:rPr>
-            </w:r>
-            <w:r>
-              <w:rPr>
-                <w:noProof/>
-                <w:webHidden/>
-                <w:sz w:val="36"/>
-                <w:szCs w:val="36"/>
-              </w:rPr>
-              <w:fldChar w:fldCharType="separate"/>
-            </w:r>
-            <w:r>
-              <w:rPr>
-                <w:noProof/>
-                <w:webHidden/>
-                <w:sz w:val="36"/>
-                <w:szCs w:val="36"/>
-              </w:rPr>
-              <w:t>4</w:t>
-            </w:r>
-            <w:r>
-              <w:rPr>
-                <w:noProof/>
-                <w:webHidden/>
-                <w:sz w:val="36"/>
-                <w:szCs w:val="36"/>
+                <w:sz w:val="40"/>
               </w:rPr>
               <w:fldChar w:fldCharType="end"/>
             </w:r>
@@ -919,6 +811,8 @@
         </w:rPr>
         <w:br w:type="page"/>
       </w:r>
+      <w:bookmarkStart w:id="1" w:name="_GoBack"/>
+      <w:bookmarkEnd w:id="1"/>
     </w:p>
     <w:p>
       <w:pPr>
@@ -930,7 +824,7 @@
           <w:szCs w:val="40"/>
         </w:rPr>
       </w:pPr>
-      <w:bookmarkStart w:id="1" w:name="_Toc153272224"/>
+      <w:bookmarkStart w:id="2" w:name="_Toc160557781"/>
       <w:r>
         <w:rPr>
           <w:rFonts w:ascii="Cambria" w:hAnsi="Cambria" w:cs="Cambria"/>
@@ -941,7 +835,7 @@
         <w:lastRenderedPageBreak/>
         <w:t>Задание</w:t>
       </w:r>
-      <w:bookmarkEnd w:id="1"/>
+      <w:bookmarkEnd w:id="2"/>
     </w:p>
     <w:p>
       <w:pPr>
@@ -1280,7 +1174,7 @@
           <w:szCs w:val="40"/>
         </w:rPr>
       </w:pPr>
-      <w:bookmarkStart w:id="2" w:name="_Toc153272225"/>
+      <w:bookmarkStart w:id="3" w:name="_Toc160557782"/>
       <w:r>
         <w:rPr>
           <w:rFonts w:ascii="Cambria" w:hAnsi="Cambria" w:cs="Cambria"/>
@@ -1290,7 +1184,7 @@
         </w:rPr>
         <w:t>Исходный код программы</w:t>
       </w:r>
-      <w:bookmarkEnd w:id="2"/>
+      <w:bookmarkEnd w:id="3"/>
     </w:p>
     <w:p>
       <w:pPr>
@@ -1361,7 +1255,7 @@
           <w:szCs w:val="40"/>
         </w:rPr>
       </w:pPr>
-      <w:bookmarkStart w:id="3" w:name="_Toc153272226"/>
+      <w:bookmarkStart w:id="4" w:name="_Toc160557783"/>
       <w:r>
         <w:rPr>
           <w:rFonts w:ascii="Cambria" w:hAnsi="Cambria" w:cs="Cambria"/>
@@ -1371,7 +1265,7 @@
         </w:rPr>
         <w:t>UML диаграмма реализованной объектной модели</w:t>
       </w:r>
-      <w:bookmarkEnd w:id="3"/>
+      <w:bookmarkEnd w:id="4"/>
     </w:p>
     <w:p>
       <w:pPr>
@@ -1433,7 +1327,7 @@
           <w:szCs w:val="40"/>
         </w:rPr>
       </w:pPr>
-      <w:bookmarkStart w:id="4" w:name="_Toc153272228"/>
+      <w:bookmarkStart w:id="5" w:name="_Toc160557784"/>
       <w:r>
         <w:rPr>
           <w:rFonts w:ascii="Cambria" w:hAnsi="Cambria" w:cs="Cambria"/>
@@ -1443,7 +1337,7 @@
         </w:rPr>
         <w:t>Выводы</w:t>
       </w:r>
-      <w:bookmarkEnd w:id="4"/>
+      <w:bookmarkEnd w:id="5"/>
     </w:p>
     <w:p/>
     <w:p>
@@ -1604,8 +1498,6 @@
         </w:rPr>
         <w:t>Command</w:t>
       </w:r>
-      <w:bookmarkStart w:id="5" w:name="_GoBack"/>
-      <w:bookmarkEnd w:id="5"/>
     </w:p>
     <w:sectPr>
       <w:footerReference w:type="default" r:id="rId16"/>
@@ -1704,7 +1596,7 @@
             <w:sz w:val="28"/>
             <w:szCs w:val="28"/>
           </w:rPr>
-          <w:t>3</w:t>
+          <w:t>4</w:t>
         </w:r>
         <w:r>
           <w:rPr>
@@ -3881,7 +3773,7 @@
 </file>
 
 <file path=customXml/itemProps1.xml><?xml version="1.0" encoding="utf-8"?>
-<ds:datastoreItem xmlns:ds="http://schemas.openxmlformats.org/officeDocument/2006/customXml" ds:itemID="{042DA090-2298-404D-85AE-6ECC038311B0}">
+<ds:datastoreItem xmlns:ds="http://schemas.openxmlformats.org/officeDocument/2006/customXml" ds:itemID="{49CF65A2-3ADE-4482-8F95-22C26168221B}">
   <ds:schemaRefs>
     <ds:schemaRef ds:uri="http://schemas.openxmlformats.org/officeDocument/2006/bibliography"/>
   </ds:schemaRefs>

</xml_diff>